<commit_message>
new blog + new sponsor
</commit_message>
<xml_diff>
--- a/content/programme/LI_Session_1.docx
+++ b/content/programme/LI_Session_1.docx
@@ -75,7 +75,12 @@
         <w:rPr>
           <w:rtl w:val="0"/>
         </w:rPr>
-        <w:t xml:space="preserve">Name of the chair</w:t>
+        <w:t xml:space="preserve">Philippe Wacker, Executive Director, LT-Innovate</w:t>
+      </w:r>
+      <w:r>
+        <w:rPr>
+          <w:rtl w:val="0"/>
+        </w:rPr>
       </w:r>
     </w:p>
     <w:p>
@@ -370,12 +375,12 @@
                 <wp:inline distB="114300" distT="114300" distL="114300" distR="114300">
                   <wp:extent cx="1971675" cy="1968500"/>
                   <wp:effectExtent b="0" l="0" r="0" t="0"/>
-                  <wp:docPr id="4" name="image9.png"/>
+                  <wp:docPr id="4" name="image5.png"/>
                   <a:graphic>
                     <a:graphicData uri="http://schemas.openxmlformats.org/drawingml/2006/picture">
                       <pic:pic>
                         <pic:nvPicPr>
-                          <pic:cNvPr id="0" name="image9.png"/>
+                          <pic:cNvPr id="0" name="image5.png"/>
                           <pic:cNvPicPr preferRelativeResize="0"/>
                         </pic:nvPicPr>
                         <pic:blipFill>
@@ -548,12 +553,12 @@
                 <wp:inline distB="114300" distT="114300" distL="114300" distR="114300">
                   <wp:extent cx="1447800" cy="1447800"/>
                   <wp:effectExtent b="0" l="0" r="0" t="0"/>
-                  <wp:docPr id="6" name="image3.png"/>
+                  <wp:docPr id="6" name="image9.png"/>
                   <a:graphic>
                     <a:graphicData uri="http://schemas.openxmlformats.org/drawingml/2006/picture">
                       <pic:pic>
                         <pic:nvPicPr>
-                          <pic:cNvPr id="0" name="image3.png"/>
+                          <pic:cNvPr id="0" name="image9.png"/>
                           <pic:cNvPicPr preferRelativeResize="0"/>
                         </pic:nvPicPr>
                         <pic:blipFill>
@@ -944,12 +949,12 @@
                 <wp:inline distB="114300" distT="114300" distL="114300" distR="114300">
                   <wp:extent cx="952500" cy="952500"/>
                   <wp:effectExtent b="0" l="0" r="0" t="0"/>
-                  <wp:docPr id="8" name="image1.png"/>
+                  <wp:docPr id="8" name="image2.png"/>
                   <a:graphic>
                     <a:graphicData uri="http://schemas.openxmlformats.org/drawingml/2006/picture">
                       <pic:pic>
                         <pic:nvPicPr>
-                          <pic:cNvPr id="0" name="image1.png"/>
+                          <pic:cNvPr id="0" name="image2.png"/>
                           <pic:cNvPicPr preferRelativeResize="0"/>
                         </pic:nvPicPr>
                         <pic:blipFill>
@@ -1099,12 +1104,12 @@
                 <wp:inline distB="114300" distT="114300" distL="114300" distR="114300">
                   <wp:extent cx="952500" cy="952500"/>
                   <wp:effectExtent b="0" l="0" r="0" t="0"/>
-                  <wp:docPr id="5" name="image4.png"/>
+                  <wp:docPr id="5" name="image6.png"/>
                   <a:graphic>
                     <a:graphicData uri="http://schemas.openxmlformats.org/drawingml/2006/picture">
                       <pic:pic>
                         <pic:nvPicPr>
-                          <pic:cNvPr id="0" name="image4.png"/>
+                          <pic:cNvPr id="0" name="image6.png"/>
                           <pic:cNvPicPr preferRelativeResize="0"/>
                         </pic:nvPicPr>
                         <pic:blipFill>
@@ -1247,12 +1252,12 @@
                 <wp:inline distB="114300" distT="114300" distL="114300" distR="114300">
                   <wp:extent cx="952500" cy="952500"/>
                   <wp:effectExtent b="0" l="0" r="0" t="0"/>
-                  <wp:docPr id="1" name="image2.png"/>
+                  <wp:docPr id="1" name="image1.png"/>
                   <a:graphic>
                     <a:graphicData uri="http://schemas.openxmlformats.org/drawingml/2006/picture">
                       <pic:pic>
                         <pic:nvPicPr>
-                          <pic:cNvPr id="0" name="image2.png"/>
+                          <pic:cNvPr id="0" name="image1.png"/>
                           <pic:cNvPicPr preferRelativeResize="0"/>
                         </pic:nvPicPr>
                         <pic:blipFill>
@@ -1413,12 +1418,12 @@
                 <wp:inline distB="114300" distT="114300" distL="114300" distR="114300">
                   <wp:extent cx="1476375" cy="1473200"/>
                   <wp:effectExtent b="0" l="0" r="0" t="0"/>
-                  <wp:docPr id="3" name="image5.png"/>
+                  <wp:docPr id="3" name="image4.png"/>
                   <a:graphic>
                     <a:graphicData uri="http://schemas.openxmlformats.org/drawingml/2006/picture">
                       <pic:pic>
                         <pic:nvPicPr>
-                          <pic:cNvPr id="0" name="image5.png"/>
+                          <pic:cNvPr id="0" name="image4.png"/>
                           <pic:cNvPicPr preferRelativeResize="0"/>
                         </pic:nvPicPr>
                         <pic:blipFill>
@@ -1774,12 +1779,12 @@
                 <wp:inline distB="114300" distT="114300" distL="114300" distR="114300">
                   <wp:extent cx="1971675" cy="1968500"/>
                   <wp:effectExtent b="0" l="0" r="0" t="0"/>
-                  <wp:docPr id="7" name="image8.png"/>
+                  <wp:docPr id="7" name="image3.png"/>
                   <a:graphic>
                     <a:graphicData uri="http://schemas.openxmlformats.org/drawingml/2006/picture">
                       <pic:pic>
                         <pic:nvPicPr>
-                          <pic:cNvPr id="0" name="image8.png"/>
+                          <pic:cNvPr id="0" name="image3.png"/>
                           <pic:cNvPicPr preferRelativeResize="0"/>
                         </pic:nvPicPr>
                         <pic:blipFill>
@@ -1928,12 +1933,12 @@
                 <wp:inline distB="114300" distT="114300" distL="114300" distR="114300">
                   <wp:extent cx="1971675" cy="1968500"/>
                   <wp:effectExtent b="0" l="0" r="0" t="0"/>
-                  <wp:docPr id="2" name="image7.png"/>
+                  <wp:docPr id="2" name="image8.png"/>
                   <a:graphic>
                     <a:graphicData uri="http://schemas.openxmlformats.org/drawingml/2006/picture">
                       <pic:pic>
                         <pic:nvPicPr>
-                          <pic:cNvPr id="0" name="image7.png"/>
+                          <pic:cNvPr id="0" name="image8.png"/>
                           <pic:cNvPicPr preferRelativeResize="0"/>
                         </pic:nvPicPr>
                         <pic:blipFill>
@@ -2010,7 +2015,7 @@
               <w:rPr>
                 <w:rtl w:val="0"/>
               </w:rPr>
-              <w:t xml:space="preserve">Head of Localization, IKEA Retail (Ingka Group) </w:t>
+              <w:t xml:space="preserve">Engineering Manager Digital Global Language Services, IKEA Retail (Ingka Group) </w:t>
             </w:r>
           </w:p>
           <w:p>
@@ -2297,12 +2302,12 @@
                 <wp:inline distB="114300" distT="114300" distL="114300" distR="114300">
                   <wp:extent cx="1971675" cy="1943100"/>
                   <wp:effectExtent b="0" l="0" r="0" t="0"/>
-                  <wp:docPr id="9" name="image6.png"/>
+                  <wp:docPr id="9" name="image7.png"/>
                   <a:graphic>
                     <a:graphicData uri="http://schemas.openxmlformats.org/drawingml/2006/picture">
                       <pic:pic>
                         <pic:nvPicPr>
-                          <pic:cNvPr id="0" name="image6.png"/>
+                          <pic:cNvPr id="0" name="image7.png"/>
                           <pic:cNvPicPr preferRelativeResize="0"/>
                         </pic:nvPicPr>
                         <pic:blipFill>

</xml_diff>

<commit_message>
updated schedule + accepted papers in nav
</commit_message>
<xml_diff>
--- a/content/programme/LI_Session_1.docx
+++ b/content/programme/LI_Session_1.docx
@@ -553,12 +553,12 @@
                 <wp:inline distB="114300" distT="114300" distL="114300" distR="114300">
                   <wp:extent cx="1447800" cy="1447800"/>
                   <wp:effectExtent b="0" l="0" r="0" t="0"/>
-                  <wp:docPr id="6" name="image9.png"/>
+                  <wp:docPr id="6" name="image6.png"/>
                   <a:graphic>
                     <a:graphicData uri="http://schemas.openxmlformats.org/drawingml/2006/picture">
                       <pic:pic>
                         <pic:nvPicPr>
-                          <pic:cNvPr id="0" name="image9.png"/>
+                          <pic:cNvPr id="0" name="image6.png"/>
                           <pic:cNvPicPr preferRelativeResize="0"/>
                         </pic:nvPicPr>
                         <pic:blipFill>
@@ -1104,12 +1104,12 @@
                 <wp:inline distB="114300" distT="114300" distL="114300" distR="114300">
                   <wp:extent cx="952500" cy="952500"/>
                   <wp:effectExtent b="0" l="0" r="0" t="0"/>
-                  <wp:docPr id="5" name="image2.png"/>
+                  <wp:docPr id="5" name="image4.png"/>
                   <a:graphic>
                     <a:graphicData uri="http://schemas.openxmlformats.org/drawingml/2006/picture">
                       <pic:pic>
                         <pic:nvPicPr>
-                          <pic:cNvPr id="0" name="image2.png"/>
+                          <pic:cNvPr id="0" name="image4.png"/>
                           <pic:cNvPicPr preferRelativeResize="0"/>
                         </pic:nvPicPr>
                         <pic:blipFill>
@@ -1252,12 +1252,12 @@
                 <wp:inline distB="114300" distT="114300" distL="114300" distR="114300">
                   <wp:extent cx="952500" cy="952500"/>
                   <wp:effectExtent b="0" l="0" r="0" t="0"/>
-                  <wp:docPr id="1" name="image7.png"/>
+                  <wp:docPr id="1" name="image3.png"/>
                   <a:graphic>
                     <a:graphicData uri="http://schemas.openxmlformats.org/drawingml/2006/picture">
                       <pic:pic>
                         <pic:nvPicPr>
-                          <pic:cNvPr id="0" name="image7.png"/>
+                          <pic:cNvPr id="0" name="image3.png"/>
                           <pic:cNvPicPr preferRelativeResize="0"/>
                         </pic:nvPicPr>
                         <pic:blipFill>
@@ -1418,12 +1418,12 @@
                 <wp:inline distB="114300" distT="114300" distL="114300" distR="114300">
                   <wp:extent cx="1476375" cy="1473200"/>
                   <wp:effectExtent b="0" l="0" r="0" t="0"/>
-                  <wp:docPr id="3" name="image4.png"/>
+                  <wp:docPr id="3" name="image2.png"/>
                   <a:graphic>
                     <a:graphicData uri="http://schemas.openxmlformats.org/drawingml/2006/picture">
                       <pic:pic>
                         <pic:nvPicPr>
-                          <pic:cNvPr id="0" name="image4.png"/>
+                          <pic:cNvPr id="0" name="image2.png"/>
                           <pic:cNvPicPr preferRelativeResize="0"/>
                         </pic:nvPicPr>
                         <pic:blipFill>
@@ -1779,12 +1779,12 @@
                 <wp:inline distB="114300" distT="114300" distL="114300" distR="114300">
                   <wp:extent cx="1971675" cy="1968500"/>
                   <wp:effectExtent b="0" l="0" r="0" t="0"/>
-                  <wp:docPr id="7" name="image6.png"/>
+                  <wp:docPr id="7" name="image7.png"/>
                   <a:graphic>
                     <a:graphicData uri="http://schemas.openxmlformats.org/drawingml/2006/picture">
                       <pic:pic>
                         <pic:nvPicPr>
-                          <pic:cNvPr id="0" name="image6.png"/>
+                          <pic:cNvPr id="0" name="image7.png"/>
                           <pic:cNvPicPr preferRelativeResize="0"/>
                         </pic:nvPicPr>
                         <pic:blipFill>
@@ -1933,12 +1933,12 @@
                 <wp:inline distB="114300" distT="114300" distL="114300" distR="114300">
                   <wp:extent cx="1971675" cy="1968500"/>
                   <wp:effectExtent b="0" l="0" r="0" t="0"/>
-                  <wp:docPr id="2" name="image5.png"/>
+                  <wp:docPr id="2" name="image9.png"/>
                   <a:graphic>
                     <a:graphicData uri="http://schemas.openxmlformats.org/drawingml/2006/picture">
                       <pic:pic>
                         <pic:nvPicPr>
-                          <pic:cNvPr id="0" name="image5.png"/>
+                          <pic:cNvPr id="0" name="image9.png"/>
                           <pic:cNvPicPr preferRelativeResize="0"/>
                         </pic:nvPicPr>
                         <pic:blipFill>
@@ -2302,12 +2302,12 @@
                 <wp:inline distB="114300" distT="114300" distL="114300" distR="114300">
                   <wp:extent cx="1971675" cy="1943100"/>
                   <wp:effectExtent b="0" l="0" r="0" t="0"/>
-                  <wp:docPr id="9" name="image3.png"/>
+                  <wp:docPr id="9" name="image5.png"/>
                   <a:graphic>
                     <a:graphicData uri="http://schemas.openxmlformats.org/drawingml/2006/picture">
                       <pic:pic>
                         <pic:nvPicPr>
-                          <pic:cNvPr id="0" name="image3.png"/>
+                          <pic:cNvPr id="0" name="image5.png"/>
                           <pic:cNvPicPr preferRelativeResize="0"/>
                         </pic:nvPicPr>
                         <pic:blipFill>

</xml_diff>

<commit_message>
update docs/program + scroll to target + mobile css style
</commit_message>
<xml_diff>
--- a/content/programme/LI_Session_1.docx
+++ b/content/programme/LI_Session_1.docx
@@ -553,12 +553,12 @@
                 <wp:inline distB="114300" distT="114300" distL="114300" distR="114300">
                   <wp:extent cx="1447800" cy="1447800"/>
                   <wp:effectExtent b="0" l="0" r="0" t="0"/>
-                  <wp:docPr id="6" name="image6.png"/>
+                  <wp:docPr id="6" name="image9.png"/>
                   <a:graphic>
                     <a:graphicData uri="http://schemas.openxmlformats.org/drawingml/2006/picture">
                       <pic:pic>
                         <pic:nvPicPr>
-                          <pic:cNvPr id="0" name="image6.png"/>
+                          <pic:cNvPr id="0" name="image9.png"/>
                           <pic:cNvPicPr preferRelativeResize="0"/>
                         </pic:nvPicPr>
                         <pic:blipFill>
@@ -1104,12 +1104,12 @@
                 <wp:inline distB="114300" distT="114300" distL="114300" distR="114300">
                   <wp:extent cx="952500" cy="952500"/>
                   <wp:effectExtent b="0" l="0" r="0" t="0"/>
-                  <wp:docPr id="5" name="image4.png"/>
+                  <wp:docPr id="5" name="image3.png"/>
                   <a:graphic>
                     <a:graphicData uri="http://schemas.openxmlformats.org/drawingml/2006/picture">
                       <pic:pic>
                         <pic:nvPicPr>
-                          <pic:cNvPr id="0" name="image4.png"/>
+                          <pic:cNvPr id="0" name="image3.png"/>
                           <pic:cNvPicPr preferRelativeResize="0"/>
                         </pic:nvPicPr>
                         <pic:blipFill>
@@ -1252,12 +1252,12 @@
                 <wp:inline distB="114300" distT="114300" distL="114300" distR="114300">
                   <wp:extent cx="952500" cy="952500"/>
                   <wp:effectExtent b="0" l="0" r="0" t="0"/>
-                  <wp:docPr id="1" name="image3.png"/>
+                  <wp:docPr id="1" name="image5.png"/>
                   <a:graphic>
                     <a:graphicData uri="http://schemas.openxmlformats.org/drawingml/2006/picture">
                       <pic:pic>
                         <pic:nvPicPr>
-                          <pic:cNvPr id="0" name="image3.png"/>
+                          <pic:cNvPr id="0" name="image5.png"/>
                           <pic:cNvPicPr preferRelativeResize="0"/>
                         </pic:nvPicPr>
                         <pic:blipFill>
@@ -1933,12 +1933,12 @@
                 <wp:inline distB="114300" distT="114300" distL="114300" distR="114300">
                   <wp:extent cx="1971675" cy="1968500"/>
                   <wp:effectExtent b="0" l="0" r="0" t="0"/>
-                  <wp:docPr id="2" name="image9.png"/>
+                  <wp:docPr id="2" name="image6.png"/>
                   <a:graphic>
                     <a:graphicData uri="http://schemas.openxmlformats.org/drawingml/2006/picture">
                       <pic:pic>
                         <pic:nvPicPr>
-                          <pic:cNvPr id="0" name="image9.png"/>
+                          <pic:cNvPr id="0" name="image6.png"/>
                           <pic:cNvPicPr preferRelativeResize="0"/>
                         </pic:nvPicPr>
                         <pic:blipFill>
@@ -2302,12 +2302,12 @@
                 <wp:inline distB="114300" distT="114300" distL="114300" distR="114300">
                   <wp:extent cx="1971675" cy="1943100"/>
                   <wp:effectExtent b="0" l="0" r="0" t="0"/>
-                  <wp:docPr id="9" name="image5.png"/>
+                  <wp:docPr id="9" name="image4.png"/>
                   <a:graphic>
                     <a:graphicData uri="http://schemas.openxmlformats.org/drawingml/2006/picture">
                       <pic:pic>
                         <pic:nvPicPr>
-                          <pic:cNvPr id="0" name="image5.png"/>
+                          <pic:cNvPr id="0" name="image4.png"/>
                           <pic:cNvPicPr preferRelativeResize="0"/>
                         </pic:nvPicPr>
                         <pic:blipFill>

</xml_diff>

<commit_message>
link DBpedia sessions + edit docs + edit program
</commit_message>
<xml_diff>
--- a/content/programme/LI_Session_1.docx
+++ b/content/programme/LI_Session_1.docx
@@ -375,12 +375,12 @@
                 <wp:inline distB="114300" distT="114300" distL="114300" distR="114300">
                   <wp:extent cx="1971675" cy="1968500"/>
                   <wp:effectExtent b="0" l="0" r="0" t="0"/>
-                  <wp:docPr id="4" name="image8.png"/>
+                  <wp:docPr id="4" name="image9.png"/>
                   <a:graphic>
                     <a:graphicData uri="http://schemas.openxmlformats.org/drawingml/2006/picture">
                       <pic:pic>
                         <pic:nvPicPr>
-                          <pic:cNvPr id="0" name="image8.png"/>
+                          <pic:cNvPr id="0" name="image9.png"/>
                           <pic:cNvPicPr preferRelativeResize="0"/>
                         </pic:nvPicPr>
                         <pic:blipFill>
@@ -553,12 +553,12 @@
                 <wp:inline distB="114300" distT="114300" distL="114300" distR="114300">
                   <wp:extent cx="1447800" cy="1447800"/>
                   <wp:effectExtent b="0" l="0" r="0" t="0"/>
-                  <wp:docPr id="6" name="image9.png"/>
+                  <wp:docPr id="6" name="image3.png"/>
                   <a:graphic>
                     <a:graphicData uri="http://schemas.openxmlformats.org/drawingml/2006/picture">
                       <pic:pic>
                         <pic:nvPicPr>
-                          <pic:cNvPr id="0" name="image9.png"/>
+                          <pic:cNvPr id="0" name="image3.png"/>
                           <pic:cNvPicPr preferRelativeResize="0"/>
                         </pic:nvPicPr>
                         <pic:blipFill>
@@ -949,12 +949,12 @@
                 <wp:inline distB="114300" distT="114300" distL="114300" distR="114300">
                   <wp:extent cx="952500" cy="952500"/>
                   <wp:effectExtent b="0" l="0" r="0" t="0"/>
-                  <wp:docPr id="8" name="image1.png"/>
+                  <wp:docPr id="8" name="image6.png"/>
                   <a:graphic>
                     <a:graphicData uri="http://schemas.openxmlformats.org/drawingml/2006/picture">
                       <pic:pic>
                         <pic:nvPicPr>
-                          <pic:cNvPr id="0" name="image1.png"/>
+                          <pic:cNvPr id="0" name="image6.png"/>
                           <pic:cNvPicPr preferRelativeResize="0"/>
                         </pic:nvPicPr>
                         <pic:blipFill>
@@ -1104,12 +1104,12 @@
                 <wp:inline distB="114300" distT="114300" distL="114300" distR="114300">
                   <wp:extent cx="952500" cy="952500"/>
                   <wp:effectExtent b="0" l="0" r="0" t="0"/>
-                  <wp:docPr id="5" name="image3.png"/>
+                  <wp:docPr id="5" name="image1.png"/>
                   <a:graphic>
                     <a:graphicData uri="http://schemas.openxmlformats.org/drawingml/2006/picture">
                       <pic:pic>
                         <pic:nvPicPr>
-                          <pic:cNvPr id="0" name="image3.png"/>
+                          <pic:cNvPr id="0" name="image1.png"/>
                           <pic:cNvPicPr preferRelativeResize="0"/>
                         </pic:nvPicPr>
                         <pic:blipFill>
@@ -1252,12 +1252,12 @@
                 <wp:inline distB="114300" distT="114300" distL="114300" distR="114300">
                   <wp:extent cx="952500" cy="952500"/>
                   <wp:effectExtent b="0" l="0" r="0" t="0"/>
-                  <wp:docPr id="1" name="image5.png"/>
+                  <wp:docPr id="1" name="image2.png"/>
                   <a:graphic>
                     <a:graphicData uri="http://schemas.openxmlformats.org/drawingml/2006/picture">
                       <pic:pic>
                         <pic:nvPicPr>
-                          <pic:cNvPr id="0" name="image5.png"/>
+                          <pic:cNvPr id="0" name="image2.png"/>
                           <pic:cNvPicPr preferRelativeResize="0"/>
                         </pic:nvPicPr>
                         <pic:blipFill>
@@ -1418,12 +1418,12 @@
                 <wp:inline distB="114300" distT="114300" distL="114300" distR="114300">
                   <wp:extent cx="1476375" cy="1473200"/>
                   <wp:effectExtent b="0" l="0" r="0" t="0"/>
-                  <wp:docPr id="3" name="image2.png"/>
+                  <wp:docPr id="3" name="image4.png"/>
                   <a:graphic>
                     <a:graphicData uri="http://schemas.openxmlformats.org/drawingml/2006/picture">
                       <pic:pic>
                         <pic:nvPicPr>
-                          <pic:cNvPr id="0" name="image2.png"/>
+                          <pic:cNvPr id="0" name="image4.png"/>
                           <pic:cNvPicPr preferRelativeResize="0"/>
                         </pic:nvPicPr>
                         <pic:blipFill>
@@ -1779,12 +1779,12 @@
                 <wp:inline distB="114300" distT="114300" distL="114300" distR="114300">
                   <wp:extent cx="1971675" cy="1968500"/>
                   <wp:effectExtent b="0" l="0" r="0" t="0"/>
-                  <wp:docPr id="7" name="image7.png"/>
+                  <wp:docPr id="7" name="image5.png"/>
                   <a:graphic>
                     <a:graphicData uri="http://schemas.openxmlformats.org/drawingml/2006/picture">
                       <pic:pic>
                         <pic:nvPicPr>
-                          <pic:cNvPr id="0" name="image7.png"/>
+                          <pic:cNvPr id="0" name="image5.png"/>
                           <pic:cNvPicPr preferRelativeResize="0"/>
                         </pic:nvPicPr>
                         <pic:blipFill>
@@ -1933,12 +1933,12 @@
                 <wp:inline distB="114300" distT="114300" distL="114300" distR="114300">
                   <wp:extent cx="1971675" cy="1968500"/>
                   <wp:effectExtent b="0" l="0" r="0" t="0"/>
-                  <wp:docPr id="2" name="image6.png"/>
+                  <wp:docPr id="2" name="image7.png"/>
                   <a:graphic>
                     <a:graphicData uri="http://schemas.openxmlformats.org/drawingml/2006/picture">
                       <pic:pic>
                         <pic:nvPicPr>
-                          <pic:cNvPr id="0" name="image6.png"/>
+                          <pic:cNvPr id="0" name="image7.png"/>
                           <pic:cNvPicPr preferRelativeResize="0"/>
                         </pic:nvPicPr>
                         <pic:blipFill>
@@ -2302,12 +2302,12 @@
                 <wp:inline distB="114300" distT="114300" distL="114300" distR="114300">
                   <wp:extent cx="1971675" cy="1943100"/>
                   <wp:effectExtent b="0" l="0" r="0" t="0"/>
-                  <wp:docPr id="9" name="image4.png"/>
+                  <wp:docPr id="9" name="image8.png"/>
                   <a:graphic>
                     <a:graphicData uri="http://schemas.openxmlformats.org/drawingml/2006/picture">
                       <pic:pic>
                         <pic:nvPicPr>
-                          <pic:cNvPr id="0" name="image4.png"/>
+                          <pic:cNvPr id="0" name="image8.png"/>
                           <pic:cNvPicPr preferRelativeResize="0"/>
                         </pic:nvPicPr>
                         <pic:blipFill>

</xml_diff>